<commit_message>
completed and submitted report 4
</commit_message>
<xml_diff>
--- a/Documents/Reports/Team1_Report V4.0.docx
+++ b/Documents/Reports/Team1_Report V4.0.docx
@@ -7089,34 +7089,32 @@
       <w:r>
         <w:t>the</w:t>
       </w:r>
-      <w:bookmarkStart w:id="16" w:name="_GoBack"/>
+      <w:r>
+        <w:t xml:space="preserve"> experience</w:t>
+      </w:r>
+    </w:p>
+    <w:p>
+      <w:pPr>
+        <w:rPr>
+          <w:b/>
+        </w:rPr>
+      </w:pPr>
+    </w:p>
+    <w:p>
+      <w:pPr>
+        <w:pStyle w:val="Heading3"/>
+        <w:rPr>
+          <w:rFonts w:cs="Times New Roman"/>
+        </w:rPr>
+      </w:pPr>
+      <w:bookmarkStart w:id="16" w:name="_Toc479602361"/>
+      <w:r>
+        <w:rPr>
+          <w:rFonts w:cs="Times New Roman"/>
+        </w:rPr>
+        <w:t>Functional Requirements</w:t>
+      </w:r>
       <w:bookmarkEnd w:id="16"/>
-      <w:r>
-        <w:t xml:space="preserve"> experience</w:t>
-      </w:r>
-    </w:p>
-    <w:p>
-      <w:pPr>
-        <w:rPr>
-          <w:b/>
-        </w:rPr>
-      </w:pPr>
-    </w:p>
-    <w:p>
-      <w:pPr>
-        <w:pStyle w:val="Heading3"/>
-        <w:rPr>
-          <w:rFonts w:cs="Times New Roman"/>
-        </w:rPr>
-      </w:pPr>
-      <w:bookmarkStart w:id="17" w:name="_Toc479602361"/>
-      <w:r>
-        <w:rPr>
-          <w:rFonts w:cs="Times New Roman"/>
-        </w:rPr>
-        <w:t>Functional Requirements</w:t>
-      </w:r>
-      <w:bookmarkEnd w:id="17"/>
     </w:p>
     <w:p>
       <w:pPr>
@@ -7171,7 +7169,7 @@
           <v:shape id="_x0000_i1025" type="#_x0000_t75" style="width:466.5pt;height:225.75pt" o:ole="">
             <v:imagedata r:id="rId8" o:title=""/>
           </v:shape>
-          <o:OLEObject Type="Embed" ProgID="Visio.Drawing.15" ShapeID="_x0000_i1025" DrawAspect="Content" ObjectID="_1553346800" r:id="rId9"/>
+          <o:OLEObject Type="Embed" ProgID="Visio.Drawing.15" ShapeID="_x0000_i1025" DrawAspect="Content" ObjectID="_1553455801" r:id="rId9"/>
         </w:object>
       </w:r>
     </w:p>
@@ -7361,16 +7359,16 @@
           <w:rFonts w:cs="Times New Roman"/>
         </w:rPr>
       </w:pPr>
-      <w:bookmarkStart w:id="18" w:name="_Toc474337947"/>
-      <w:bookmarkStart w:id="19" w:name="_Toc479602362"/>
+      <w:bookmarkStart w:id="17" w:name="_Toc474337947"/>
+      <w:bookmarkStart w:id="18" w:name="_Toc479602362"/>
       <w:r>
         <w:rPr>
           <w:rFonts w:cs="Times New Roman"/>
         </w:rPr>
         <w:t>Non-functional Requirements</w:t>
       </w:r>
+      <w:bookmarkEnd w:id="17"/>
       <w:bookmarkEnd w:id="18"/>
-      <w:bookmarkEnd w:id="19"/>
     </w:p>
     <w:p>
       <w:r>
@@ -7607,37 +7605,37 @@
       <w:pPr>
         <w:pStyle w:val="Heading2"/>
       </w:pPr>
-      <w:bookmarkStart w:id="20" w:name="_Toc474337948"/>
-      <w:bookmarkStart w:id="21" w:name="_Toc479602363"/>
+      <w:bookmarkStart w:id="19" w:name="_Toc474337948"/>
+      <w:bookmarkStart w:id="20" w:name="_Toc479602363"/>
       <w:r>
         <w:t>System Requirements</w:t>
       </w:r>
+      <w:bookmarkEnd w:id="19"/>
       <w:bookmarkEnd w:id="20"/>
+    </w:p>
+    <w:p>
+      <w:r>
+        <w:t>User requirements tend to be vague, so they are refined into system requirements.  System requirements engineer and refine the user requirements into many detailed requirements that are much more descriptive and implementable.</w:t>
+      </w:r>
+    </w:p>
+    <w:p/>
+    <w:p>
+      <w:pPr>
+        <w:pStyle w:val="Heading3"/>
+        <w:rPr>
+          <w:rFonts w:cs="Times New Roman"/>
+        </w:rPr>
+      </w:pPr>
+      <w:bookmarkStart w:id="21" w:name="_Toc474337949"/>
+      <w:bookmarkStart w:id="22" w:name="_Toc479602364"/>
+      <w:r>
+        <w:rPr>
+          <w:rFonts w:cs="Times New Roman"/>
+        </w:rPr>
+        <w:t>Functional Requirements</w:t>
+      </w:r>
       <w:bookmarkEnd w:id="21"/>
-    </w:p>
-    <w:p>
-      <w:r>
-        <w:t>User requirements tend to be vague, so they are refined into system requirements.  System requirements engineer and refine the user requirements into many detailed requirements that are much more descriptive and implementable.</w:t>
-      </w:r>
-    </w:p>
-    <w:p/>
-    <w:p>
-      <w:pPr>
-        <w:pStyle w:val="Heading3"/>
-        <w:rPr>
-          <w:rFonts w:cs="Times New Roman"/>
-        </w:rPr>
-      </w:pPr>
-      <w:bookmarkStart w:id="22" w:name="_Toc474337949"/>
-      <w:bookmarkStart w:id="23" w:name="_Toc479602364"/>
-      <w:r>
-        <w:rPr>
-          <w:rFonts w:cs="Times New Roman"/>
-        </w:rPr>
-        <w:t>Functional Requirements</w:t>
-      </w:r>
       <w:bookmarkEnd w:id="22"/>
-      <w:bookmarkEnd w:id="23"/>
     </w:p>
     <w:p>
       <w:pPr>
@@ -7759,7 +7757,7 @@
           <v:shape id="_x0000_i1026" type="#_x0000_t75" style="width:409.5pt;height:333.75pt" o:ole="">
             <v:imagedata r:id="rId10" o:title=""/>
           </v:shape>
-          <o:OLEObject Type="Embed" ProgID="Visio.Drawing.15" ShapeID="_x0000_i1026" DrawAspect="Content" ObjectID="_1553346801" r:id="rId11"/>
+          <o:OLEObject Type="Embed" ProgID="Visio.Drawing.15" ShapeID="_x0000_i1026" DrawAspect="Content" ObjectID="_1553455802" r:id="rId11"/>
         </w:object>
       </w:r>
     </w:p>
@@ -7910,16 +7908,16 @@
           <w:rFonts w:cs="Times New Roman"/>
         </w:rPr>
       </w:pPr>
-      <w:bookmarkStart w:id="24" w:name="_Toc474337950"/>
-      <w:bookmarkStart w:id="25" w:name="_Toc479602365"/>
+      <w:bookmarkStart w:id="23" w:name="_Toc474337950"/>
+      <w:bookmarkStart w:id="24" w:name="_Toc479602365"/>
       <w:r>
         <w:rPr>
           <w:rFonts w:cs="Times New Roman"/>
         </w:rPr>
         <w:t>Non-functional Requirements</w:t>
       </w:r>
+      <w:bookmarkEnd w:id="23"/>
       <w:bookmarkEnd w:id="24"/>
-      <w:bookmarkEnd w:id="25"/>
     </w:p>
     <w:p>
       <w:pPr>
@@ -8146,13 +8144,13 @@
       <w:pPr>
         <w:pStyle w:val="Heading2"/>
       </w:pPr>
-      <w:bookmarkStart w:id="26" w:name="_Toc474337951"/>
-      <w:bookmarkStart w:id="27" w:name="_Toc479602366"/>
+      <w:bookmarkStart w:id="25" w:name="_Toc474337951"/>
+      <w:bookmarkStart w:id="26" w:name="_Toc479602366"/>
       <w:r>
         <w:t>Requirements Trace Table</w:t>
       </w:r>
+      <w:bookmarkEnd w:id="25"/>
       <w:bookmarkEnd w:id="26"/>
-      <w:bookmarkEnd w:id="27"/>
     </w:p>
     <w:p>
       <w:r>
@@ -8172,55 +8170,55 @@
       <w:r>
         <w:br w:type="page"/>
       </w:r>
-      <w:bookmarkStart w:id="28" w:name="_Toc479602367"/>
+      <w:bookmarkStart w:id="27" w:name="_Toc479602367"/>
       <w:r>
         <w:lastRenderedPageBreak/>
         <w:t>Exploratory Studies</w:t>
       </w:r>
+      <w:bookmarkEnd w:id="27"/>
+    </w:p>
+    <w:p>
+      <w:pPr>
+        <w:pStyle w:val="Heading2"/>
+      </w:pPr>
+      <w:bookmarkStart w:id="28" w:name="_Toc479602368"/>
+      <w:r>
+        <w:t>Relevant Techniques</w:t>
+      </w:r>
       <w:bookmarkEnd w:id="28"/>
     </w:p>
     <w:p>
+      <w:r>
+        <w:t xml:space="preserve">We will be using the Unity 3D game engine to create our application. We have chosen this engine because of its C# scripting, large community, and because it allows us to create an immersive VR experience very quickly. Along with Unity 3D, we will be using the Google VR SDK for Unity to adapt our project for VR use [6]. </w:t>
+      </w:r>
+      <w:r>
+        <w:t>We also plan to take advantage of the Unity Asset Store to collect models, animations, and scripts to allow us to focus on implementing the requested features and not worry about having to create all of our assets from scratch. Within the Asset Store exists an important package called Unity Test Tools [4]. Unity Test Tools allows us various ways of testing including unit tests, integration tests, and assertion component to make sure our work is as bug free as possible. All of these technologies working together will allow us to create an experience that puts the user into the middle of a seemingly dangerous situation.</w:t>
+      </w:r>
+    </w:p>
+    <w:p>
       <w:pPr>
         <w:pStyle w:val="Heading2"/>
       </w:pPr>
-      <w:bookmarkStart w:id="29" w:name="_Toc479602368"/>
-      <w:r>
-        <w:t>Relevant Techniques</w:t>
+      <w:bookmarkStart w:id="29" w:name="_Toc479602369"/>
+      <w:r>
+        <w:t>Relevant Packages/Products</w:t>
       </w:r>
       <w:bookmarkEnd w:id="29"/>
     </w:p>
     <w:p>
       <w:r>
-        <w:t xml:space="preserve">We will be using the Unity 3D game engine to create our application. We have chosen this engine because of its C# scripting, large community, and because it allows us to create an immersive VR experience very quickly. Along with Unity 3D, we will be using the Google VR SDK for Unity to adapt our project for VR use [6]. </w:t>
-      </w:r>
-      <w:r>
-        <w:t>We also plan to take advantage of the Unity Asset Store to collect models, animations, and scripts to allow us to focus on implementing the requested features and not worry about having to create all of our assets from scratch. Within the Asset Store exists an important package called Unity Test Tools [4]. Unity Test Tools allows us various ways of testing including unit tests, integration tests, and assertion component to make sure our work is as bug free as possible. All of these technologies working together will allow us to create an experience that puts the user into the middle of a seemingly dangerous situation.</w:t>
+        <w:t>The main products and packages we will be using include Unity 3D, Google VR SDK, a variety of assets from the Unity Asset Store, the Android SDK to build from within the Unity engine, Unity Test Tools to complete our application testing, Visual Studio for writing C# scripts, and potentially more as we move forward.</w:t>
       </w:r>
     </w:p>
     <w:p>
       <w:pPr>
         <w:pStyle w:val="Heading2"/>
       </w:pPr>
-      <w:bookmarkStart w:id="30" w:name="_Toc479602369"/>
-      <w:r>
-        <w:t>Relevant Packages/Products</w:t>
+      <w:bookmarkStart w:id="30" w:name="_Toc479602370"/>
+      <w:r>
+        <w:t>Broader Impacts</w:t>
       </w:r>
       <w:bookmarkEnd w:id="30"/>
-    </w:p>
-    <w:p>
-      <w:r>
-        <w:t>The main products and packages we will be using include Unity 3D, Google VR SDK, a variety of assets from the Unity Asset Store, the Android SDK to build from within the Unity engine, Unity Test Tools to complete our application testing, Visual Studio for writing C# scripts, and potentially more as we move forward.</w:t>
-      </w:r>
-    </w:p>
-    <w:p>
-      <w:pPr>
-        <w:pStyle w:val="Heading2"/>
-      </w:pPr>
-      <w:bookmarkStart w:id="31" w:name="_Toc479602370"/>
-      <w:r>
-        <w:t>Broader Impacts</w:t>
-      </w:r>
-      <w:bookmarkEnd w:id="31"/>
     </w:p>
     <w:p>
       <w:r>
@@ -8269,22 +8267,22 @@
       <w:pPr>
         <w:pStyle w:val="Heading1"/>
       </w:pPr>
-      <w:bookmarkStart w:id="32" w:name="_Toc479602371"/>
+      <w:bookmarkStart w:id="31" w:name="_Toc479602371"/>
       <w:r>
         <w:lastRenderedPageBreak/>
         <w:t>System Design</w:t>
       </w:r>
+      <w:bookmarkEnd w:id="31"/>
+    </w:p>
+    <w:p>
+      <w:pPr>
+        <w:pStyle w:val="Heading2"/>
+      </w:pPr>
+      <w:bookmarkStart w:id="32" w:name="_Toc479602372"/>
+      <w:r>
+        <w:t>Architectural Design</w:t>
+      </w:r>
       <w:bookmarkEnd w:id="32"/>
-    </w:p>
-    <w:p>
-      <w:pPr>
-        <w:pStyle w:val="Heading2"/>
-      </w:pPr>
-      <w:bookmarkStart w:id="33" w:name="_Toc479602372"/>
-      <w:r>
-        <w:t>Architectural Design</w:t>
-      </w:r>
-      <w:bookmarkEnd w:id="33"/>
     </w:p>
     <w:p>
       <w:r>
@@ -8384,7 +8382,7 @@
           <v:shape id="_x0000_i1027" type="#_x0000_t75" style="width:467.25pt;height:219pt" o:ole="">
             <v:imagedata r:id="rId12" o:title=""/>
           </v:shape>
-          <o:OLEObject Type="Embed" ProgID="Visio.Drawing.15" ShapeID="_x0000_i1027" DrawAspect="Content" ObjectID="_1553346802" r:id="rId13"/>
+          <o:OLEObject Type="Embed" ProgID="Visio.Drawing.15" ShapeID="_x0000_i1027" DrawAspect="Content" ObjectID="_1553455803" r:id="rId13"/>
         </w:object>
       </w:r>
     </w:p>
@@ -8505,12 +8503,12 @@
       <w:pPr>
         <w:pStyle w:val="Heading2"/>
       </w:pPr>
-      <w:bookmarkStart w:id="34" w:name="_Toc479602373"/>
+      <w:bookmarkStart w:id="33" w:name="_Toc479602373"/>
       <w:r>
         <w:lastRenderedPageBreak/>
         <w:t>Structural Design</w:t>
       </w:r>
-      <w:bookmarkEnd w:id="34"/>
+      <w:bookmarkEnd w:id="33"/>
     </w:p>
     <w:p>
       <w:r>
@@ -9420,12 +9418,12 @@
       <w:pPr>
         <w:pStyle w:val="Heading2"/>
       </w:pPr>
-      <w:bookmarkStart w:id="35" w:name="_Toc479602374"/>
+      <w:bookmarkStart w:id="34" w:name="_Toc479602374"/>
       <w:r>
         <w:lastRenderedPageBreak/>
         <w:t>User Interface Design</w:t>
       </w:r>
-      <w:bookmarkEnd w:id="35"/>
+      <w:bookmarkEnd w:id="34"/>
     </w:p>
     <w:p>
       <w:r>
@@ -10384,12 +10382,12 @@
       <w:pPr>
         <w:pStyle w:val="Heading2"/>
       </w:pPr>
-      <w:bookmarkStart w:id="36" w:name="_Toc479602375"/>
+      <w:bookmarkStart w:id="35" w:name="_Toc479602375"/>
       <w:r>
         <w:lastRenderedPageBreak/>
         <w:t>Behavioral Design</w:t>
       </w:r>
-      <w:bookmarkEnd w:id="36"/>
+      <w:bookmarkEnd w:id="35"/>
     </w:p>
     <w:p>
       <w:r>
@@ -10409,7 +10407,7 @@
           <v:shape id="_x0000_i1028" type="#_x0000_t75" style="width:5in;height:497.25pt" o:ole="">
             <v:imagedata r:id="rId25" o:title=""/>
           </v:shape>
-          <o:OLEObject Type="Embed" ProgID="Visio.Drawing.15" ShapeID="_x0000_i1028" DrawAspect="Content" ObjectID="_1553346803" r:id="rId26"/>
+          <o:OLEObject Type="Embed" ProgID="Visio.Drawing.15" ShapeID="_x0000_i1028" DrawAspect="Content" ObjectID="_1553455804" r:id="rId26"/>
         </w:object>
       </w:r>
     </w:p>
@@ -10492,12 +10490,12 @@
       <w:pPr>
         <w:pStyle w:val="Heading2"/>
       </w:pPr>
-      <w:bookmarkStart w:id="37" w:name="_Toc479602376"/>
+      <w:bookmarkStart w:id="36" w:name="_Toc479602376"/>
       <w:r>
         <w:lastRenderedPageBreak/>
         <w:t>Design Alternatives &amp; Design Rationale</w:t>
       </w:r>
-      <w:bookmarkEnd w:id="37"/>
+      <w:bookmarkEnd w:id="36"/>
     </w:p>
     <w:p>
       <w:r>
@@ -10599,115 +10597,115 @@
       <w:pPr>
         <w:pStyle w:val="Heading1"/>
       </w:pPr>
-      <w:bookmarkStart w:id="38" w:name="_Toc479602377"/>
+      <w:bookmarkStart w:id="37" w:name="_Toc479602377"/>
       <w:r>
         <w:lastRenderedPageBreak/>
         <w:t>System Implementation</w:t>
       </w:r>
+      <w:bookmarkEnd w:id="37"/>
+    </w:p>
+    <w:p>
+      <w:pPr>
+        <w:pStyle w:val="Heading2"/>
+      </w:pPr>
+      <w:bookmarkStart w:id="38" w:name="_Toc479602378"/>
+      <w:r>
+        <w:t>Programming Languages &amp; Tools</w:t>
+      </w:r>
       <w:bookmarkEnd w:id="38"/>
     </w:p>
     <w:p>
+      <w:r>
+        <w:t xml:space="preserve">We are implementing our project using Unity, </w:t>
+      </w:r>
+      <w:r>
+        <w:t>which takes advantage of C# for creating scripts</w:t>
+      </w:r>
+      <w:r>
+        <w:t>.</w:t>
+      </w:r>
+      <w:r>
+        <w:t xml:space="preserve"> Unity provides an IDE called MonoDevelop, however we are using Microsoft Visual Studio, which can be used instead of MonoDevelop.</w:t>
+      </w:r>
+    </w:p>
+    <w:p>
       <w:pPr>
         <w:pStyle w:val="Heading2"/>
       </w:pPr>
-      <w:bookmarkStart w:id="39" w:name="_Toc479602378"/>
-      <w:r>
-        <w:t>Programming Languages &amp; Tools</w:t>
+      <w:bookmarkStart w:id="39" w:name="_Toc479602379"/>
+      <w:r>
+        <w:t>Coding Conventions</w:t>
       </w:r>
       <w:bookmarkEnd w:id="39"/>
     </w:p>
     <w:p>
       <w:r>
-        <w:t xml:space="preserve">We are implementing our project using Unity, </w:t>
-      </w:r>
-      <w:r>
-        <w:t>which takes advantage of C# for creating scripts</w:t>
-      </w:r>
-      <w:r>
-        <w:t>.</w:t>
-      </w:r>
-      <w:r>
-        <w:t xml:space="preserve"> Unity provides an IDE called MonoDevelop, however we are using Microsoft Visual Studio, which can be used instead of MonoDevelop.</w:t>
+        <w:t>We will adhere to the coding conventions designed around Unity development as well as Microsoft’s C# conventions. We will also be following Unity best practice for component design, which will help improve maintainability and performance.</w:t>
       </w:r>
     </w:p>
     <w:p>
       <w:pPr>
         <w:pStyle w:val="Heading2"/>
       </w:pPr>
-      <w:bookmarkStart w:id="40" w:name="_Toc479602379"/>
-      <w:r>
-        <w:t>Coding Conventions</w:t>
+      <w:bookmarkStart w:id="40" w:name="_Toc479602380"/>
+      <w:r>
+        <w:t>Code Version Control</w:t>
       </w:r>
       <w:bookmarkEnd w:id="40"/>
     </w:p>
     <w:p>
       <w:r>
-        <w:t>We will adhere to the coding conventions designed around Unity development as well as Microsoft’s C# conventions. We will also be following Unity best practice for component design, which will help improve maintainability and performance.</w:t>
+        <w:t>As with all projects being worked on by multiple personnel, version control is very important for the efficiency of our workflow. We will be using a combination of Git and Unity SmartMerge for our version control which will handle branching and merge conflicts. We will be hosting our repository in GitHub.</w:t>
       </w:r>
     </w:p>
     <w:p>
       <w:pPr>
         <w:pStyle w:val="Heading2"/>
       </w:pPr>
-      <w:bookmarkStart w:id="41" w:name="_Toc479602380"/>
-      <w:r>
-        <w:t>Code Version Control</w:t>
+      <w:bookmarkStart w:id="41" w:name="_Toc479602381"/>
+      <w:r>
+        <w:t>Implementation Alternatives &amp; Decision Rationale</w:t>
       </w:r>
       <w:bookmarkEnd w:id="41"/>
     </w:p>
     <w:p>
       <w:r>
-        <w:t>As with all projects being worked on by multiple personnel, version control is very important for the efficiency of our workflow. We will be using a combination of Git and Unity SmartMerge for our version control which will handle branching and merge conflicts. We will be hosting our repository in GitHub.</w:t>
+        <w:t>One alternative development tool we could have used instead of Unity is Unreal Engine. Unreal is another game engine that is widely available and features mobile development and also has Google Cardboard SDK support. With Unreal we would also be developing using C++ instead of C#. Our team decided to use Unity over Unreal because we are all more familiar with C# and</w:t>
+      </w:r>
+      <w:r>
+        <w:t xml:space="preserve"> virtual reality development is more popular with Unity, so the documentation and resources available will be better defined.</w:t>
+      </w:r>
+      <w:r>
+        <w:t xml:space="preserve"> Erie Insurance has stated that they are aware of the terms of service with Unity </w:t>
+      </w:r>
+      <w:r>
+        <w:t>and</w:t>
+      </w:r>
+      <w:r>
+        <w:t xml:space="preserve"> </w:t>
+      </w:r>
+      <w:r>
+        <w:t>has agreed to allow us</w:t>
+      </w:r>
+      <w:r>
+        <w:t xml:space="preserve"> to proceed with</w:t>
+      </w:r>
+      <w:r>
+        <w:t xml:space="preserve"> Unity</w:t>
+      </w:r>
+      <w:r>
+        <w:t xml:space="preserve"> development.</w:t>
       </w:r>
     </w:p>
     <w:p>
       <w:pPr>
         <w:pStyle w:val="Heading2"/>
       </w:pPr>
-      <w:bookmarkStart w:id="42" w:name="_Toc479602381"/>
-      <w:r>
-        <w:t>Implementation Alternatives &amp; Decision Rationale</w:t>
+      <w:bookmarkStart w:id="42" w:name="_Toc479602382"/>
+      <w:r>
+        <w:t>Analysis of Key Algorithms</w:t>
       </w:r>
       <w:bookmarkEnd w:id="42"/>
-    </w:p>
-    <w:p>
-      <w:r>
-        <w:t>One alternative development tool we could have used instead of Unity is Unreal Engine. Unreal is another game engine that is widely available and features mobile development and also has Google Cardboard SDK support. With Unreal we would also be developing using C++ instead of C#. Our team decided to use Unity over Unreal because we are all more familiar with C# and</w:t>
-      </w:r>
-      <w:r>
-        <w:t xml:space="preserve"> virtual reality development is more popular with Unity, so the documentation and resources available will be better defined.</w:t>
-      </w:r>
-      <w:r>
-        <w:t xml:space="preserve"> Erie Insurance has stated that they are aware of the terms of service with Unity </w:t>
-      </w:r>
-      <w:r>
-        <w:t>and</w:t>
-      </w:r>
-      <w:r>
-        <w:t xml:space="preserve"> </w:t>
-      </w:r>
-      <w:r>
-        <w:t>has agreed to allow us</w:t>
-      </w:r>
-      <w:r>
-        <w:t xml:space="preserve"> to proceed with</w:t>
-      </w:r>
-      <w:r>
-        <w:t xml:space="preserve"> Unity</w:t>
-      </w:r>
-      <w:r>
-        <w:t xml:space="preserve"> development.</w:t>
-      </w:r>
-    </w:p>
-    <w:p>
-      <w:pPr>
-        <w:pStyle w:val="Heading2"/>
-      </w:pPr>
-      <w:bookmarkStart w:id="43" w:name="_Toc479602382"/>
-      <w:r>
-        <w:t>Analysis of Key Algorithms</w:t>
-      </w:r>
-      <w:bookmarkEnd w:id="43"/>
     </w:p>
     <w:p>
       <w:pPr>
@@ -10727,203 +10725,203 @@
       <w:pPr>
         <w:pStyle w:val="Heading1"/>
       </w:pPr>
-      <w:bookmarkStart w:id="44" w:name="_Toc479602383"/>
+      <w:bookmarkStart w:id="43" w:name="_Toc479602383"/>
       <w:r>
         <w:lastRenderedPageBreak/>
         <w:t>System Testing</w:t>
       </w:r>
+      <w:bookmarkEnd w:id="43"/>
+    </w:p>
+    <w:p>
+      <w:pPr>
+        <w:pStyle w:val="Heading2"/>
+      </w:pPr>
+      <w:bookmarkStart w:id="44" w:name="_Toc479602384"/>
+      <w:r>
+        <w:t>Test Automation Framework</w:t>
+      </w:r>
       <w:bookmarkEnd w:id="44"/>
     </w:p>
     <w:p>
+      <w:r>
+        <w:t>Our project is developed following the test-driven development methodology. In section 8, we will be covering the tests designed for our application as we continue developing it. In order for our system requirements to be verified, there will be tests created for each one to ensure correct implementation.</w:t>
+      </w:r>
+    </w:p>
+    <w:p>
+      <w:pPr>
+        <w:pStyle w:val="Heading3"/>
+      </w:pPr>
+      <w:bookmarkStart w:id="45" w:name="_Toc479602385"/>
+      <w:r>
+        <w:t>Steps for Installing Test Framework</w:t>
+      </w:r>
+      <w:bookmarkEnd w:id="45"/>
+    </w:p>
+    <w:p>
+      <w:r>
+        <w:t xml:space="preserve">Our tests </w:t>
+      </w:r>
+      <w:r>
+        <w:t>are designed</w:t>
+      </w:r>
+      <w:r>
+        <w:t xml:space="preserve"> using Unity Test Tools, which is an asset that allows assertions on Unity objects and scripts to verify that everything is working correctly. In order to install the testing framework, all that needs to be done is download Unity Test Tools from the Unity Asset Store and add it to an existing project.</w:t>
+      </w:r>
+    </w:p>
+    <w:p>
+      <w:pPr>
+        <w:pStyle w:val="Heading3"/>
+      </w:pPr>
+      <w:bookmarkStart w:id="46" w:name="_Toc479602386"/>
+      <w:r>
+        <w:t>Steps for Running Test Cases</w:t>
+      </w:r>
+      <w:bookmarkEnd w:id="46"/>
+    </w:p>
+    <w:p>
+      <w:r>
+        <w:t xml:space="preserve">In order to run a test case, the test case must be opened in </w:t>
+      </w:r>
+      <w:r>
+        <w:t xml:space="preserve">Unity Test Tools. From there, the tests can be </w:t>
+      </w:r>
+      <w:r>
+        <w:t>run</w:t>
+      </w:r>
+      <w:r>
+        <w:t xml:space="preserve"> or modified to specified settings.</w:t>
+      </w:r>
+    </w:p>
+    <w:p>
       <w:pPr>
         <w:pStyle w:val="Heading2"/>
       </w:pPr>
-      <w:bookmarkStart w:id="45" w:name="_Toc479602384"/>
-      <w:r>
-        <w:t>Test Automation Framework</w:t>
-      </w:r>
-      <w:bookmarkEnd w:id="45"/>
-    </w:p>
-    <w:p>
-      <w:r>
-        <w:t>Our project is developed following the test-driven development methodology. In section 8, we will be covering the tests designed for our application as we continue developing it. In order for our system requirements to be verified, there will be tests created for each one to ensure correct implementation.</w:t>
-      </w:r>
+      <w:bookmarkStart w:id="47" w:name="_Toc479602387"/>
+      <w:r>
+        <w:t>Test Case Design</w:t>
+      </w:r>
+      <w:bookmarkEnd w:id="47"/>
     </w:p>
     <w:p>
       <w:pPr>
         <w:pStyle w:val="Heading3"/>
       </w:pPr>
-      <w:bookmarkStart w:id="46" w:name="_Toc479602385"/>
-      <w:r>
-        <w:t>Steps for Installing Test Framework</w:t>
-      </w:r>
-      <w:bookmarkEnd w:id="46"/>
-    </w:p>
-    <w:p>
-      <w:r>
-        <w:t xml:space="preserve">Our tests </w:t>
-      </w:r>
-      <w:r>
-        <w:t>are designed</w:t>
-      </w:r>
-      <w:r>
-        <w:t xml:space="preserve"> using Unity Test Tools, which is an asset that allows assertions on Unity objects and scripts to verify that everything is working correctly. In order to install the testing framework, all that needs to be done is download Unity Test Tools from the Unity Asset Store and add it to an existing project.</w:t>
+      <w:bookmarkStart w:id="48" w:name="_Toc479602388"/>
+      <w:r>
+        <w:t>Test Suites</w:t>
+      </w:r>
+      <w:bookmarkEnd w:id="48"/>
+    </w:p>
+    <w:p>
+      <w:r>
+        <w:t xml:space="preserve">Test suites are collection of test cases that test related functions of a program. In our project, we have separated tests into scenario interaction, environment interaction, and system performance. </w:t>
+      </w:r>
+    </w:p>
+    <w:p>
+      <w:r>
+        <w:t xml:space="preserve">Table 8.2.1 </w:t>
+      </w:r>
+      <w:r>
+        <w:t xml:space="preserve">defines the tests belonging to scenario interactions. These </w:t>
+      </w:r>
+      <w:r>
+        <w:t xml:space="preserve">will </w:t>
+      </w:r>
+      <w:r>
+        <w:t xml:space="preserve">test all of the features of the application that require user input to continue. </w:t>
+      </w:r>
+    </w:p>
+    <w:p>
+      <w:r>
+        <w:t xml:space="preserve">Table 8.2.2 defines the tests belonging to environment interactions. These represent situations that involve objects interacting in the environment, outside of the user’s control. </w:t>
+      </w:r>
+    </w:p>
+    <w:p>
+      <w:r>
+        <w:t>Table 8.2.3 contains tests that test for the system performing at expected standards for VR.</w:t>
       </w:r>
     </w:p>
     <w:p>
       <w:pPr>
         <w:pStyle w:val="Heading3"/>
       </w:pPr>
-      <w:bookmarkStart w:id="47" w:name="_Toc479602386"/>
-      <w:r>
-        <w:t>Steps for Running Test Cases</w:t>
-      </w:r>
-      <w:bookmarkEnd w:id="47"/>
-    </w:p>
-    <w:p>
-      <w:r>
-        <w:t xml:space="preserve">In order to run a test case, the test case must be opened in </w:t>
-      </w:r>
-      <w:r>
-        <w:t xml:space="preserve">Unity Test Tools. From there, the tests can be </w:t>
-      </w:r>
-      <w:r>
-        <w:t>run</w:t>
-      </w:r>
-      <w:r>
-        <w:t xml:space="preserve"> or modified to specified settings.</w:t>
-      </w:r>
-    </w:p>
-    <w:p>
-      <w:pPr>
-        <w:pStyle w:val="Heading2"/>
-      </w:pPr>
-      <w:bookmarkStart w:id="48" w:name="_Toc479602387"/>
-      <w:r>
-        <w:t>Test Case Design</w:t>
-      </w:r>
-      <w:bookmarkEnd w:id="48"/>
+      <w:bookmarkStart w:id="49" w:name="_Toc479602389"/>
+      <w:r>
+        <w:t xml:space="preserve">Unit </w:t>
+      </w:r>
+      <w:r>
+        <w:t>Test Cases</w:t>
+      </w:r>
+      <w:bookmarkEnd w:id="49"/>
+    </w:p>
+    <w:p>
+      <w:r>
+        <w:t>Unit test cases test all parts of an individual unit within a system or subsystem.</w:t>
+      </w:r>
+      <w:r>
+        <w:t xml:space="preserve"> Tab</w:t>
+      </w:r>
+      <w:r>
+        <w:t>le 8.2.4 describes the test for resetting the camera to the center upon double clicks. Table 8.2.5 shows the test for allowing the user to change came</w:t>
+      </w:r>
+      <w:r>
+        <w:t>ra rotation in the application.</w:t>
+      </w:r>
     </w:p>
     <w:p>
       <w:pPr>
         <w:pStyle w:val="Heading3"/>
       </w:pPr>
-      <w:bookmarkStart w:id="49" w:name="_Toc479602388"/>
-      <w:r>
-        <w:t>Test Suites</w:t>
-      </w:r>
-      <w:bookmarkEnd w:id="49"/>
-    </w:p>
-    <w:p>
-      <w:r>
-        <w:t xml:space="preserve">Test suites are collection of test cases that test related functions of a program. In our project, we have separated tests into scenario interaction, environment interaction, and system performance. </w:t>
-      </w:r>
-    </w:p>
-    <w:p>
-      <w:r>
-        <w:t xml:space="preserve">Table 8.2.1 </w:t>
-      </w:r>
-      <w:r>
-        <w:t xml:space="preserve">defines the tests belonging to scenario interactions. These </w:t>
-      </w:r>
-      <w:r>
-        <w:t xml:space="preserve">will </w:t>
-      </w:r>
-      <w:r>
-        <w:t xml:space="preserve">test all of the features of the application that require user input to continue. </w:t>
-      </w:r>
-    </w:p>
-    <w:p>
-      <w:r>
-        <w:t xml:space="preserve">Table 8.2.2 defines the tests belonging to environment interactions. These represent situations that involve objects interacting in the environment, outside of the user’s control. </w:t>
-      </w:r>
-    </w:p>
-    <w:p>
-      <w:r>
-        <w:t>Table 8.2.3 contains tests that test for the system performing at expected standards for VR.</w:t>
+      <w:bookmarkStart w:id="50" w:name="_Toc479602390"/>
+      <w:r>
+        <w:t>Integration</w:t>
+      </w:r>
+      <w:r>
+        <w:t xml:space="preserve"> Test Cases</w:t>
+      </w:r>
+      <w:bookmarkEnd w:id="50"/>
+    </w:p>
+    <w:p>
+      <w:r>
+        <w:t>System tests covers major system functionalities, and tests specific system requirements.</w:t>
+      </w:r>
+      <w:r>
+        <w:t xml:space="preserve"> </w:t>
+      </w:r>
+      <w:r>
+        <w:t>Table 8.2.6 is the test for allowing the user to interact with the environment by clicking objects.</w:t>
       </w:r>
     </w:p>
     <w:p>
       <w:pPr>
         <w:pStyle w:val="Heading3"/>
       </w:pPr>
-      <w:bookmarkStart w:id="50" w:name="_Toc479602389"/>
-      <w:r>
-        <w:t xml:space="preserve">Unit </w:t>
-      </w:r>
-      <w:r>
-        <w:t>Test Cases</w:t>
-      </w:r>
-      <w:bookmarkEnd w:id="50"/>
-    </w:p>
-    <w:p>
-      <w:r>
-        <w:t>Unit test cases test all parts of an individual unit within a system or subsystem.</w:t>
-      </w:r>
-      <w:r>
-        <w:t xml:space="preserve"> Tab</w:t>
-      </w:r>
-      <w:r>
-        <w:t>le 8.2.4 describes the test for resetting the camera to the center upon double clicks. Table 8.2.5 shows the test for allowing the user to change came</w:t>
-      </w:r>
-      <w:r>
-        <w:t>ra rotation in the application.</w:t>
-      </w:r>
-    </w:p>
+      <w:bookmarkStart w:id="51" w:name="_Toc479602391"/>
+      <w:r>
+        <w:t>System</w:t>
+      </w:r>
+      <w:r>
+        <w:t xml:space="preserve"> Test Cases</w:t>
+      </w:r>
+      <w:bookmarkEnd w:id="51"/>
+    </w:p>
+    <w:p>
+      <w:r>
+        <w:t>Integration test cases test the connection between the units of a system or subsystem.</w:t>
+      </w:r>
+      <w:r>
+        <w:t xml:space="preserve"> Table 8.2.7 </w:t>
+      </w:r>
+      <w:r>
+        <w:t>shows the test for scenario triggers in the environment. Table 8.2.8 shows the test for failing a scenario due to not preventing the driver from texting.</w:t>
+      </w:r>
+    </w:p>
+    <w:p/>
     <w:p>
       <w:pPr>
         <w:pStyle w:val="Heading3"/>
       </w:pPr>
-      <w:bookmarkStart w:id="51" w:name="_Toc479602390"/>
-      <w:r>
-        <w:t>Integration</w:t>
-      </w:r>
-      <w:r>
-        <w:t xml:space="preserve"> Test Cases</w:t>
-      </w:r>
-      <w:bookmarkEnd w:id="51"/>
-    </w:p>
-    <w:p>
-      <w:r>
-        <w:t>System tests covers major system functionalities, and tests specific system requirements.</w:t>
-      </w:r>
-      <w:r>
-        <w:t xml:space="preserve"> </w:t>
-      </w:r>
-      <w:r>
-        <w:t>Table 8.2.6 is the test for allowing the user to interact with the environment by clicking objects.</w:t>
-      </w:r>
-    </w:p>
-    <w:p>
-      <w:pPr>
-        <w:pStyle w:val="Heading3"/>
-      </w:pPr>
-      <w:bookmarkStart w:id="52" w:name="_Toc479602391"/>
-      <w:r>
-        <w:t>System</w:t>
-      </w:r>
-      <w:r>
-        <w:t xml:space="preserve"> Test Cases</w:t>
-      </w:r>
-      <w:bookmarkEnd w:id="52"/>
-    </w:p>
-    <w:p>
-      <w:r>
-        <w:t>Integration test cases test the connection between the units of a system or subsystem.</w:t>
-      </w:r>
-      <w:r>
-        <w:t xml:space="preserve"> Table 8.2.7 </w:t>
-      </w:r>
-      <w:r>
-        <w:t>shows the test for scenario triggers in the environment. Table 8.2.8 shows the test for failing a scenario due to not preventing the driver from texting.</w:t>
-      </w:r>
-    </w:p>
-    <w:p/>
-    <w:p>
-      <w:pPr>
-        <w:pStyle w:val="Heading3"/>
-      </w:pPr>
-      <w:bookmarkStart w:id="53" w:name="_Toc479602392"/>
+      <w:bookmarkStart w:id="52" w:name="_Toc479602392"/>
       <w:r>
         <w:lastRenderedPageBreak/>
         <w:t>Acceptance</w:t>
@@ -10931,113 +10929,113 @@
       <w:r>
         <w:t xml:space="preserve"> Test Cases</w:t>
       </w:r>
+      <w:bookmarkEnd w:id="52"/>
+    </w:p>
+    <w:p>
+      <w:r>
+        <w:t xml:space="preserve">These test cases reflect user requirements. The tests verify that specific requirements are working as planned for the user. They ensure that the </w:t>
+      </w:r>
+      <w:r>
+        <w:t xml:space="preserve">system covers the </w:t>
+      </w:r>
+      <w:r>
+        <w:t>most important requir</w:t>
+      </w:r>
+      <w:r>
+        <w:t>ements provided by the end user. Table 8.2.9 shows the test for the AI driver to be distracted during scenarios. Table 8.2.10 shows the test for the hardware requirement to run the application. Table 8.2.11 shows the test for the virtual reality representation of the application on the user’s screen. Table 8.2.12 shows the test for the frame rate performance of the system, which provides a smooth virtual experience for the user.</w:t>
+      </w:r>
+    </w:p>
+    <w:p>
+      <w:pPr>
+        <w:pStyle w:val="Heading2"/>
+      </w:pPr>
+      <w:bookmarkStart w:id="53" w:name="_Toc479602393"/>
+      <w:r>
+        <w:t xml:space="preserve">Test Case </w:t>
+      </w:r>
+      <w:r>
+        <w:t>Execution</w:t>
+      </w:r>
+      <w:r>
+        <w:t xml:space="preserve"> Report</w:t>
+      </w:r>
       <w:bookmarkEnd w:id="53"/>
     </w:p>
     <w:p>
       <w:r>
-        <w:t xml:space="preserve">These test cases reflect user requirements. The tests verify that specific requirements are working as planned for the user. They ensure that the </w:t>
-      </w:r>
-      <w:r>
-        <w:t xml:space="preserve">system covers the </w:t>
-      </w:r>
-      <w:r>
-        <w:t>most important requir</w:t>
-      </w:r>
-      <w:r>
-        <w:t>ements provided by the end user. Table 8.2.9 shows the test for the AI driver to be distracted during scenarios. Table 8.2.10 shows the test for the hardware requirement to run the application. Table 8.2.11 shows the test for the virtual reality representation of the application on the user’s screen. Table 8.2.12 shows the test for the frame rate performance of the system, which provides a smooth virtual experience for the user.</w:t>
-      </w:r>
-    </w:p>
-    <w:p>
-      <w:pPr>
-        <w:pStyle w:val="Heading2"/>
-      </w:pPr>
-      <w:bookmarkStart w:id="54" w:name="_Toc479602393"/>
-      <w:r>
-        <w:t xml:space="preserve">Test Case </w:t>
-      </w:r>
-      <w:r>
-        <w:t>Execution</w:t>
-      </w:r>
-      <w:r>
-        <w:t xml:space="preserve"> Report</w:t>
+        <w:t>The test case execution reports outline the steps taken to execute a given test case. They also provide the status of the test and any defects that will prevent the test from passing.</w:t>
+      </w:r>
+    </w:p>
+    <w:p>
+      <w:pPr>
+        <w:pStyle w:val="Heading3"/>
+      </w:pPr>
+      <w:bookmarkStart w:id="54" w:name="_Toc479602394"/>
+      <w:r>
+        <w:t>Unit Testing Report</w:t>
       </w:r>
       <w:bookmarkEnd w:id="54"/>
     </w:p>
     <w:p>
       <w:r>
-        <w:t>The test case execution reports outline the steps taken to execute a given test case. They also provide the status of the test and any defects that will prevent the test from passing.</w:t>
+        <w:t xml:space="preserve">Table 8.3.1 shows the execution steps for resetting the camera. The test is successful as we have implemented the feature. </w:t>
+      </w:r>
+    </w:p>
+    <w:p>
+      <w:r>
+        <w:t xml:space="preserve">Table </w:t>
+      </w:r>
+      <w:r>
+        <w:t>8.3.3 shows the execution steps for interacting with objects in the environment.</w:t>
       </w:r>
     </w:p>
     <w:p>
       <w:pPr>
         <w:pStyle w:val="Heading3"/>
       </w:pPr>
-      <w:bookmarkStart w:id="55" w:name="_Toc479602394"/>
-      <w:r>
-        <w:t>Unit Testing Report</w:t>
+      <w:bookmarkStart w:id="55" w:name="_Toc479602395"/>
+      <w:r>
+        <w:t>Integration Testing Report</w:t>
       </w:r>
       <w:bookmarkEnd w:id="55"/>
     </w:p>
     <w:p>
       <w:r>
-        <w:t xml:space="preserve">Table 8.3.1 shows the execution steps for resetting the camera. The test is successful as we have implemented the feature. </w:t>
-      </w:r>
-    </w:p>
-    <w:p>
-      <w:r>
-        <w:t xml:space="preserve">Table </w:t>
-      </w:r>
-      <w:r>
-        <w:t>8.3.3 shows the execution steps for interacting with objects in the environment.</w:t>
+        <w:t>Table 8.3.4 shows the execution steps for triggering a scenario.</w:t>
       </w:r>
     </w:p>
     <w:p>
       <w:pPr>
         <w:pStyle w:val="Heading3"/>
       </w:pPr>
-      <w:bookmarkStart w:id="56" w:name="_Toc479602395"/>
-      <w:r>
-        <w:t>Integration Testing Report</w:t>
+      <w:bookmarkStart w:id="56" w:name="_Toc479602396"/>
+      <w:r>
+        <w:t>System Testing Report</w:t>
       </w:r>
       <w:bookmarkEnd w:id="56"/>
     </w:p>
     <w:p>
       <w:r>
-        <w:t>Table 8.3.4 shows the execution steps for triggering a scenario.</w:t>
+        <w:t xml:space="preserve">Table 8.3.2 shows the execution steps for moving the camera around in the environment. </w:t>
+      </w:r>
+    </w:p>
+    <w:p>
+      <w:r>
+        <w:t>Table 8.3.5 shows the execution steps for failing a scenario.</w:t>
       </w:r>
     </w:p>
     <w:p>
       <w:pPr>
         <w:pStyle w:val="Heading3"/>
       </w:pPr>
-      <w:bookmarkStart w:id="57" w:name="_Toc479602396"/>
-      <w:r>
-        <w:t>System Testing Report</w:t>
+      <w:bookmarkStart w:id="57" w:name="_Toc479602397"/>
+      <w:r>
+        <w:t>Acceptance Testing Report</w:t>
       </w:r>
       <w:bookmarkEnd w:id="57"/>
     </w:p>
     <w:p>
       <w:r>
-        <w:t xml:space="preserve">Table 8.3.2 shows the execution steps for moving the camera around in the environment. </w:t>
-      </w:r>
-    </w:p>
-    <w:p>
-      <w:r>
-        <w:t>Table 8.3.5 shows the execution steps for failing a scenario.</w:t>
-      </w:r>
-    </w:p>
-    <w:p>
-      <w:pPr>
-        <w:pStyle w:val="Heading3"/>
-      </w:pPr>
-      <w:bookmarkStart w:id="58" w:name="_Toc479602397"/>
-      <w:r>
-        <w:t>Acceptance Testing Report</w:t>
-      </w:r>
-      <w:bookmarkEnd w:id="58"/>
-    </w:p>
-    <w:p>
-      <w:r>
         <w:t>Table 8.3.6 shows the execution steps for AI driver actions.</w:t>
       </w:r>
     </w:p>
@@ -11063,72 +11061,72 @@
       <w:pPr>
         <w:pStyle w:val="Heading1"/>
       </w:pPr>
-      <w:bookmarkStart w:id="59" w:name="_Toc479602398"/>
+      <w:bookmarkStart w:id="58" w:name="_Toc479602398"/>
       <w:r>
         <w:lastRenderedPageBreak/>
         <w:t>Challenges &amp; Open Issues</w:t>
       </w:r>
+      <w:bookmarkEnd w:id="58"/>
+    </w:p>
+    <w:p>
+      <w:pPr>
+        <w:pStyle w:val="Heading2"/>
+      </w:pPr>
+      <w:bookmarkStart w:id="59" w:name="_Toc479602399"/>
+      <w:r>
+        <w:t>Challenges Face</w:t>
+      </w:r>
+      <w:r>
+        <w:t>d</w:t>
+      </w:r>
+      <w:r>
+        <w:t xml:space="preserve"> in Requirements Engineering</w:t>
+      </w:r>
       <w:bookmarkEnd w:id="59"/>
     </w:p>
     <w:p>
+      <w:r>
+        <w:t>We had trouble dealing with somewhat vague requirements provided by the industry sponsor, and were faced with the task of continuous meetings in order to get a clear understanding of the sponsor’s needs in regard to the system.</w:t>
+      </w:r>
+    </w:p>
+    <w:p>
       <w:pPr>
         <w:pStyle w:val="Heading2"/>
       </w:pPr>
-      <w:bookmarkStart w:id="60" w:name="_Toc479602399"/>
-      <w:r>
-        <w:t>Challenges Face</w:t>
-      </w:r>
-      <w:r>
-        <w:t>d</w:t>
-      </w:r>
-      <w:r>
-        <w:t xml:space="preserve"> in Requirements Engineering</w:t>
+      <w:bookmarkStart w:id="60" w:name="_Toc479602400"/>
+      <w:r>
+        <w:t>Challenges Faced in System Development</w:t>
       </w:r>
       <w:bookmarkEnd w:id="60"/>
     </w:p>
     <w:p>
       <w:r>
-        <w:t>We had trouble dealing with somewhat vague requirements provided by the industry sponsor, and were faced with the task of continuous meetings in order to get a clear understanding of the sponsor’s needs in regard to the system.</w:t>
+        <w:t xml:space="preserve">Our first issue we faced was configuring version control to work with our system. Git alone does not work for Unity projects, and scenes are stored in binary files, so if a scene was worked on concurrently, it would not be able to merge. The documentation was confusing, and </w:t>
+      </w:r>
+      <w:r>
+        <w:t xml:space="preserve">we failed to set it up properly a few times. </w:t>
+      </w:r>
+      <w:r>
+        <w:t>We also had trouble with incompatible versions between Unity and the Google VR SDK. The SDK we originally had was out of date.</w:t>
+      </w:r>
+      <w:r>
+        <w:t xml:space="preserve"> Additionally, another challenge we faced was getting the driver into the car and being able to make him move in a realistic manner.</w:t>
+      </w:r>
+    </w:p>
+    <w:p>
+      <w:r>
+        <w:t xml:space="preserve">Another issue we faced was a changing direction of the project. When demoing progress to our business sponsors, they liked what we had. However, they wanted us to take a less realistic approach to everything and gamify the system more. Once we discussed our plan and modified the requirements everyone seemed positive about the new approach. </w:t>
       </w:r>
     </w:p>
     <w:p>
       <w:pPr>
         <w:pStyle w:val="Heading2"/>
       </w:pPr>
-      <w:bookmarkStart w:id="61" w:name="_Toc479602400"/>
-      <w:r>
-        <w:t>Challenges Faced in System Development</w:t>
+      <w:bookmarkStart w:id="61" w:name="_Toc479602401"/>
+      <w:r>
+        <w:t>Open Issues &amp; Ideas for Solutions</w:t>
       </w:r>
       <w:bookmarkEnd w:id="61"/>
-    </w:p>
-    <w:p>
-      <w:r>
-        <w:t xml:space="preserve">Our first issue we faced was configuring version control to work with our system. Git alone does not work for Unity projects, and scenes are stored in binary files, so if a scene was worked on concurrently, it would not be able to merge. The documentation was confusing, and </w:t>
-      </w:r>
-      <w:r>
-        <w:t xml:space="preserve">we failed to set it up properly a few times. </w:t>
-      </w:r>
-      <w:r>
-        <w:t>We also had trouble with incompatible versions between Unity and the Google VR SDK. The SDK we originally had was out of date.</w:t>
-      </w:r>
-      <w:r>
-        <w:t xml:space="preserve"> Additionally, another challenge we faced was getting the driver into the car and being able to make him move in a realistic manner.</w:t>
-      </w:r>
-    </w:p>
-    <w:p>
-      <w:r>
-        <w:t xml:space="preserve">Another issue we faced was a changing direction of the project. When demoing progress to our business sponsors, they liked what we had. However, they wanted us to take a less realistic approach to everything and gamify the system more. Once we discussed our plan and modified the requirements everyone seemed positive about the new approach. </w:t>
-      </w:r>
-    </w:p>
-    <w:p>
-      <w:pPr>
-        <w:pStyle w:val="Heading2"/>
-      </w:pPr>
-      <w:bookmarkStart w:id="62" w:name="_Toc479602401"/>
-      <w:r>
-        <w:t>Open Issues &amp; Ideas for Solutions</w:t>
-      </w:r>
-      <w:bookmarkEnd w:id="62"/>
     </w:p>
     <w:p>
       <w:r>
@@ -11157,83 +11155,83 @@
       <w:pPr>
         <w:pStyle w:val="Heading1"/>
       </w:pPr>
-      <w:bookmarkStart w:id="63" w:name="_Toc479602402"/>
+      <w:bookmarkStart w:id="62" w:name="_Toc479602402"/>
       <w:r>
         <w:lastRenderedPageBreak/>
         <w:t>System Manuals</w:t>
       </w:r>
+      <w:bookmarkEnd w:id="62"/>
+    </w:p>
+    <w:p>
+      <w:pPr>
+        <w:pStyle w:val="Heading2"/>
+      </w:pPr>
+      <w:bookmarkStart w:id="63" w:name="_Toc479602403"/>
+      <w:r>
+        <w:t>Instructions for System Development</w:t>
+      </w:r>
       <w:bookmarkEnd w:id="63"/>
     </w:p>
     <w:p>
+      <w:r>
+        <w:t xml:space="preserve">In order to develop the application, the environment must be set up. After the required steps are completed, the project must be opened in Unity. From there, any part of the system can </w:t>
+      </w:r>
+      <w:r>
+        <w:t xml:space="preserve">be </w:t>
+      </w:r>
+      <w:r>
+        <w:t>modified.</w:t>
+      </w:r>
+    </w:p>
+    <w:p>
+      <w:pPr>
+        <w:pStyle w:val="Heading3"/>
+      </w:pPr>
+      <w:bookmarkStart w:id="64" w:name="_Toc479602404"/>
+      <w:r>
+        <w:t>How to Set Up Development Environment</w:t>
+      </w:r>
+      <w:bookmarkEnd w:id="64"/>
+    </w:p>
+    <w:p>
+      <w:r>
+        <w:t>In order to develop the application, the developer must have Unity</w:t>
+      </w:r>
+      <w:r>
+        <w:t xml:space="preserve"> 5.4.1f1</w:t>
+      </w:r>
+      <w:r>
+        <w:t xml:space="preserve"> installed</w:t>
+      </w:r>
+      <w:r>
+        <w:t xml:space="preserve"> as well as Git in ord</w:t>
+      </w:r>
+      <w:r>
+        <w:t>er to pull from the repository.</w:t>
+      </w:r>
+      <w:r>
+        <w:t xml:space="preserve"> Once pulled, opening the project in Unity will allow for additional development.</w:t>
+      </w:r>
+    </w:p>
+    <w:p>
+      <w:pPr>
+        <w:pStyle w:val="Heading3"/>
+      </w:pPr>
+      <w:bookmarkStart w:id="65" w:name="_Toc479602405"/>
+      <w:r>
+        <w:t>Notes on System Further Extensions</w:t>
+      </w:r>
+      <w:bookmarkEnd w:id="65"/>
+    </w:p>
+    <w:p>
       <w:pPr>
         <w:pStyle w:val="Heading2"/>
       </w:pPr>
-      <w:bookmarkStart w:id="64" w:name="_Toc479602403"/>
-      <w:r>
-        <w:t>Instructions for System Development</w:t>
-      </w:r>
-      <w:bookmarkEnd w:id="64"/>
-    </w:p>
-    <w:p>
-      <w:r>
-        <w:t xml:space="preserve">In order to develop the application, the environment must be set up. After the required steps are completed, the project must be opened in Unity. From there, any part of the system can </w:t>
-      </w:r>
-      <w:r>
-        <w:t xml:space="preserve">be </w:t>
-      </w:r>
-      <w:r>
-        <w:t>modified.</w:t>
-      </w:r>
-    </w:p>
-    <w:p>
-      <w:pPr>
-        <w:pStyle w:val="Heading3"/>
-      </w:pPr>
-      <w:bookmarkStart w:id="65" w:name="_Toc479602404"/>
-      <w:r>
-        <w:t>How to Set Up Development Environment</w:t>
-      </w:r>
-      <w:bookmarkEnd w:id="65"/>
-    </w:p>
-    <w:p>
-      <w:r>
-        <w:t>In order to develop the application, the developer must have Unity</w:t>
-      </w:r>
-      <w:r>
-        <w:t xml:space="preserve"> 5.4.1f1</w:t>
-      </w:r>
-      <w:r>
-        <w:t xml:space="preserve"> installed</w:t>
-      </w:r>
-      <w:r>
-        <w:t xml:space="preserve"> as well as Git in ord</w:t>
-      </w:r>
-      <w:r>
-        <w:t>er to pull from the repository.</w:t>
-      </w:r>
-      <w:r>
-        <w:t xml:space="preserve"> Once pulled, opening the project in Unity will allow for additional development.</w:t>
-      </w:r>
-    </w:p>
-    <w:p>
-      <w:pPr>
-        <w:pStyle w:val="Heading3"/>
-      </w:pPr>
-      <w:bookmarkStart w:id="66" w:name="_Toc479602405"/>
-      <w:r>
-        <w:t>Notes on System Further Extensions</w:t>
+      <w:bookmarkStart w:id="66" w:name="_Toc479602406"/>
+      <w:r>
+        <w:t>Instructions for System Deployment</w:t>
       </w:r>
       <w:bookmarkEnd w:id="66"/>
-    </w:p>
-    <w:p>
-      <w:pPr>
-        <w:pStyle w:val="Heading2"/>
-      </w:pPr>
-      <w:bookmarkStart w:id="67" w:name="_Toc479602406"/>
-      <w:r>
-        <w:t>Instructions for System Deployment</w:t>
-      </w:r>
-      <w:bookmarkEnd w:id="67"/>
     </w:p>
     <w:p>
       <w:r>
@@ -11304,47 +11302,47 @@
       <w:pPr>
         <w:pStyle w:val="Heading3"/>
       </w:pPr>
-      <w:bookmarkStart w:id="68" w:name="_Toc479602407"/>
+      <w:bookmarkStart w:id="67" w:name="_Toc479602407"/>
       <w:r>
         <w:t>Platform Requirements</w:t>
       </w:r>
+      <w:bookmarkEnd w:id="67"/>
+    </w:p>
+    <w:p>
+      <w:r>
+        <w:t>In order to build and deploy the application, Unity is required. Along with that, the Android SDK and Java SDK must be installed as well.</w:t>
+      </w:r>
+    </w:p>
+    <w:p>
+      <w:pPr>
+        <w:pStyle w:val="Heading3"/>
+      </w:pPr>
+      <w:bookmarkStart w:id="68" w:name="_Toc479602408"/>
+      <w:r>
+        <w:t>System Installation</w:t>
+      </w:r>
       <w:bookmarkEnd w:id="68"/>
     </w:p>
     <w:p>
       <w:r>
-        <w:t>In order to build and deploy the application, Unity is required. Along with that, the Android SDK and Java SDK must be installed as well.</w:t>
-      </w:r>
-    </w:p>
-    <w:p>
-      <w:pPr>
-        <w:pStyle w:val="Heading3"/>
-      </w:pPr>
-      <w:bookmarkStart w:id="69" w:name="_Toc479602408"/>
-      <w:r>
-        <w:t>System Installation</w:t>
+        <w:t xml:space="preserve">To install on Android, the APK must be downloaded. After downloading, it can be installed and </w:t>
+      </w:r>
+      <w:r>
+        <w:t>run</w:t>
+      </w:r>
+      <w:r>
+        <w:t>.</w:t>
+      </w:r>
+    </w:p>
+    <w:p>
+      <w:pPr>
+        <w:pStyle w:val="Heading2"/>
+      </w:pPr>
+      <w:bookmarkStart w:id="69" w:name="_Toc479602409"/>
+      <w:r>
+        <w:t>Instructions for System End Users</w:t>
       </w:r>
       <w:bookmarkEnd w:id="69"/>
-    </w:p>
-    <w:p>
-      <w:r>
-        <w:t xml:space="preserve">To install on Android, the APK must be downloaded. After downloading, it can be installed and </w:t>
-      </w:r>
-      <w:r>
-        <w:t>run</w:t>
-      </w:r>
-      <w:r>
-        <w:t>.</w:t>
-      </w:r>
-    </w:p>
-    <w:p>
-      <w:pPr>
-        <w:pStyle w:val="Heading2"/>
-      </w:pPr>
-      <w:bookmarkStart w:id="70" w:name="_Toc479602409"/>
-      <w:r>
-        <w:t>Instructions for System End Users</w:t>
-      </w:r>
-      <w:bookmarkEnd w:id="70"/>
     </w:p>
     <w:p>
       <w:r>
@@ -11366,7 +11364,12 @@
         <w:t>Once the previous requirements are met, the user can download the. apk file from a source of Erie Insurance’s choosing. Th</w:t>
       </w:r>
       <w:r>
-        <w:t>e user will need to install the</w:t>
+        <w:t>e user will need to install th</w:t>
+      </w:r>
+      <w:bookmarkStart w:id="70" w:name="_GoBack"/>
+      <w:bookmarkEnd w:id="70"/>
+      <w:r>
+        <w:t>e</w:t>
       </w:r>
       <w:r>
         <w:t xml:space="preserve"> </w:t>
@@ -13751,7 +13754,7 @@
 </file>
 
 <file path=customXml/itemProps1.xml><?xml version="1.0" encoding="utf-8"?>
-<ds:datastoreItem xmlns:ds="http://schemas.openxmlformats.org/officeDocument/2006/customXml" ds:itemID="{2BBE9A07-3093-4F91-94F5-5017F347EA16}">
+<ds:datastoreItem xmlns:ds="http://schemas.openxmlformats.org/officeDocument/2006/customXml" ds:itemID="{9BA744E9-1D22-42FE-A717-937E58113135}">
   <ds:schemaRefs>
     <ds:schemaRef ds:uri="http://schemas.openxmlformats.org/officeDocument/2006/bibliography"/>
   </ds:schemaRefs>

</xml_diff>